<commit_message>
Add some data sources
</commit_message>
<xml_diff>
--- a/Project_agreement_v2-Kajan-Nikko.docx
+++ b/Project_agreement_v2-Kajan-Nikko.docx
@@ -807,6 +807,9 @@
           <w:p>
             <w:pPr>
               <w:spacing w:before="120" w:after="120"/>
+              <w:rPr>
+                <w:noProof/>
+              </w:rPr>
             </w:pPr>
             <w:r>
               <w:fldChar w:fldCharType="begin">
@@ -829,32 +832,85 @@
               <w:rPr>
                 <w:noProof/>
               </w:rPr>
-              <w:t> </w:t>
-            </w:r>
-            <w:r>
-              <w:rPr>
-                <w:noProof/>
-              </w:rPr>
-              <w:t> </w:t>
-            </w:r>
-            <w:r>
-              <w:rPr>
-                <w:noProof/>
-              </w:rPr>
-              <w:t> </w:t>
-            </w:r>
-            <w:r>
-              <w:rPr>
-                <w:noProof/>
-              </w:rPr>
-              <w:t> </w:t>
-            </w:r>
-            <w:r>
-              <w:rPr>
-                <w:noProof/>
-              </w:rPr>
-              <w:t> </w:t>
-            </w:r>
+              <w:t>TV-Viewers(Germany and US):</w:t>
+            </w:r>
+          </w:p>
+          <w:p>
+            <w:pPr>
+              <w:spacing w:before="120" w:after="120"/>
+              <w:rPr>
+                <w:noProof/>
+              </w:rPr>
+            </w:pPr>
+            <w:r>
+              <w:rPr>
+                <w:noProof/>
+              </w:rPr>
+              <w:t>http://www.quotenmeter.de</w:t>
+            </w:r>
+          </w:p>
+          <w:p>
+            <w:pPr>
+              <w:spacing w:before="120" w:after="120"/>
+              <w:rPr>
+                <w:noProof/>
+              </w:rPr>
+            </w:pPr>
+            <w:r>
+              <w:rPr>
+                <w:noProof/>
+              </w:rPr>
+              <w:t>https://en.wikipedia.org/wiki/Template:Game_of_Thrones_ratings</w:t>
+            </w:r>
+          </w:p>
+          <w:p>
+            <w:pPr>
+              <w:spacing w:before="120" w:after="120"/>
+              <w:rPr>
+                <w:noProof/>
+              </w:rPr>
+            </w:pPr>
+          </w:p>
+          <w:p>
+            <w:pPr>
+              <w:spacing w:before="120" w:after="120"/>
+              <w:rPr>
+                <w:noProof/>
+              </w:rPr>
+            </w:pPr>
+            <w:r>
+              <w:rPr>
+                <w:noProof/>
+              </w:rPr>
+              <w:t>Dead Characters:</w:t>
+            </w:r>
+          </w:p>
+          <w:p>
+            <w:pPr>
+              <w:spacing w:before="120" w:after="120"/>
+              <w:rPr>
+                <w:noProof/>
+              </w:rPr>
+            </w:pPr>
+            <w:r>
+              <w:rPr>
+                <w:noProof/>
+              </w:rPr>
+              <w:t>https://data.world/aendrew/game-of-thrones-deaths</w:t>
+            </w:r>
+          </w:p>
+          <w:p>
+            <w:pPr>
+              <w:spacing w:before="120" w:after="120"/>
+            </w:pPr>
+            <w:r>
+              <w:rPr>
+                <w:noProof/>
+              </w:rPr>
+              <w:t>http://time.com/3924852/every-game-of-thrones-death/</w:t>
+            </w:r>
+            <w:bookmarkStart w:id="9" w:name="_GoBack"/>
+            <w:bookmarkEnd w:id="9"/>
             <w:r>
               <w:fldChar w:fldCharType="end"/>
             </w:r>
@@ -963,7 +1019,7 @@
                 </w:ffData>
               </w:fldChar>
             </w:r>
-            <w:bookmarkStart w:id="9" w:name="task1"/>
+            <w:bookmarkStart w:id="10" w:name="task1"/>
             <w:r>
               <w:instrText xml:space="preserve"> FORMTEXT </w:instrText>
             </w:r>
@@ -979,7 +1035,7 @@
             <w:r>
               <w:fldChar w:fldCharType="end"/>
             </w:r>
-            <w:bookmarkEnd w:id="9"/>
+            <w:bookmarkEnd w:id="10"/>
             <w:r>
               <w:t xml:space="preserve"> h</w:t>
             </w:r>
@@ -1006,7 +1062,7 @@
                 </w:ffData>
               </w:fldChar>
             </w:r>
-            <w:bookmarkStart w:id="10" w:name="Text12"/>
+            <w:bookmarkStart w:id="11" w:name="Text12"/>
             <w:r>
               <w:instrText xml:space="preserve"> FORMTEXT </w:instrText>
             </w:r>
@@ -1046,7 +1102,7 @@
             <w:r>
               <w:fldChar w:fldCharType="end"/>
             </w:r>
-            <w:bookmarkEnd w:id="10"/>
+            <w:bookmarkEnd w:id="11"/>
           </w:p>
         </w:tc>
       </w:tr>
@@ -1091,7 +1147,7 @@
                 </w:ffData>
               </w:fldChar>
             </w:r>
-            <w:bookmarkStart w:id="11" w:name="task2"/>
+            <w:bookmarkStart w:id="12" w:name="task2"/>
             <w:r>
               <w:instrText xml:space="preserve"> FORMTEXT </w:instrText>
             </w:r>
@@ -1107,7 +1163,7 @@
             <w:r>
               <w:fldChar w:fldCharType="end"/>
             </w:r>
-            <w:bookmarkEnd w:id="11"/>
+            <w:bookmarkEnd w:id="12"/>
             <w:r>
               <w:t xml:space="preserve"> </w:t>
             </w:r>
@@ -1186,6 +1242,7 @@
               <w:spacing w:before="120" w:after="120"/>
             </w:pPr>
             <w:r>
+              <w:lastRenderedPageBreak/>
               <w:t>(3) data acquisition</w:t>
             </w:r>
           </w:p>
@@ -1214,7 +1271,7 @@
                 </w:ffData>
               </w:fldChar>
             </w:r>
-            <w:bookmarkStart w:id="12" w:name="task3"/>
+            <w:bookmarkStart w:id="13" w:name="task3"/>
             <w:r>
               <w:instrText xml:space="preserve"> FORMTEXT </w:instrText>
             </w:r>
@@ -1230,7 +1287,7 @@
             <w:r>
               <w:fldChar w:fldCharType="end"/>
             </w:r>
-            <w:bookmarkEnd w:id="12"/>
+            <w:bookmarkEnd w:id="13"/>
             <w:r>
               <w:t xml:space="preserve"> </w:t>
             </w:r>
@@ -1313,7 +1370,7 @@
                 </w:ffData>
               </w:fldChar>
             </w:r>
-            <w:bookmarkStart w:id="13" w:name="task4"/>
+            <w:bookmarkStart w:id="14" w:name="task4"/>
             <w:r>
               <w:instrText xml:space="preserve"> FORMTEXT </w:instrText>
             </w:r>
@@ -1324,20 +1381,12 @@
               <w:rPr>
                 <w:noProof/>
               </w:rPr>
-              <w:t>2.5</w:t>
-            </w:r>
-            <w:bookmarkStart w:id="14" w:name="_GoBack"/>
+              <w:t>2.50</w:t>
+            </w:r>
+            <w:r>
+              <w:fldChar w:fldCharType="end"/>
+            </w:r>
             <w:bookmarkEnd w:id="14"/>
-            <w:r>
-              <w:rPr>
-                <w:noProof/>
-              </w:rPr>
-              <w:t>0</w:t>
-            </w:r>
-            <w:r>
-              <w:fldChar w:fldCharType="end"/>
-            </w:r>
-            <w:bookmarkEnd w:id="13"/>
             <w:r>
               <w:t xml:space="preserve"> </w:t>
             </w:r>
@@ -1590,7 +1639,6 @@
               <w:spacing w:before="120" w:after="120"/>
             </w:pPr>
             <w:r>
-              <w:lastRenderedPageBreak/>
               <w:t>(7) design</w:t>
             </w:r>
           </w:p>
@@ -2738,7 +2786,7 @@
 </file>
 
 <file path=customXml/itemProps1.xml><?xml version="1.0" encoding="utf-8"?>
-<ds:datastoreItem xmlns:ds="http://schemas.openxmlformats.org/officeDocument/2006/customXml" ds:itemID="{28329BEA-60B5-43DC-9A3C-41CEDD0F67B1}">
+<ds:datastoreItem xmlns:ds="http://schemas.openxmlformats.org/officeDocument/2006/customXml" ds:itemID="{36C950AA-D3CB-46D6-8F35-084036C9D019}">
   <ds:schemaRefs>
     <ds:schemaRef ds:uri="http://schemas.openxmlformats.org/officeDocument/2006/bibliography"/>
   </ds:schemaRefs>

</xml_diff>

<commit_message>
Updated est. time for project
</commit_message>
<xml_diff>
--- a/Project_agreement_v2-Kajan-Nikko.docx
+++ b/Project_agreement_v2-Kajan-Nikko.docx
@@ -1,6 +1,6 @@
 
 <file path=word/document.xml><?xml version="1.0" encoding="utf-8"?>
-<w:document xmlns:wpc="http://schemas.microsoft.com/office/word/2010/wordprocessingCanvas" xmlns:mc="http://schemas.openxmlformats.org/markup-compatibility/2006" xmlns:o="urn:schemas-microsoft-com:office:office" xmlns:r="http://schemas.openxmlformats.org/officeDocument/2006/relationships" xmlns:m="http://schemas.openxmlformats.org/officeDocument/2006/math" xmlns:v="urn:schemas-microsoft-com:vml" xmlns:wp14="http://schemas.microsoft.com/office/word/2010/wordprocessingDrawing" xmlns:wp="http://schemas.openxmlformats.org/drawingml/2006/wordprocessingDrawing" xmlns:w10="urn:schemas-microsoft-com:office:word" xmlns:w="http://schemas.openxmlformats.org/wordprocessingml/2006/main" xmlns:w14="http://schemas.microsoft.com/office/word/2010/wordml" xmlns:w15="http://schemas.microsoft.com/office/word/2012/wordml" xmlns:wpg="http://schemas.microsoft.com/office/word/2010/wordprocessingGroup" xmlns:wpi="http://schemas.microsoft.com/office/word/2010/wordprocessingInk" xmlns:wne="http://schemas.microsoft.com/office/word/2006/wordml" xmlns:wps="http://schemas.microsoft.com/office/word/2010/wordprocessingShape" mc:Ignorable="w14 w15 wp14">
+<w:document xmlns:wpc="http://schemas.microsoft.com/office/word/2010/wordprocessingCanvas" xmlns:cx="http://schemas.microsoft.com/office/drawing/2014/chartex" xmlns:cx1="http://schemas.microsoft.com/office/drawing/2015/9/8/chartex" xmlns:cx2="http://schemas.microsoft.com/office/drawing/2015/10/21/chartex" xmlns:cx3="http://schemas.microsoft.com/office/drawing/2016/5/9/chartex" xmlns:cx4="http://schemas.microsoft.com/office/drawing/2016/5/10/chartex" xmlns:cx5="http://schemas.microsoft.com/office/drawing/2016/5/11/chartex" xmlns:cx6="http://schemas.microsoft.com/office/drawing/2016/5/12/chartex" xmlns:cx7="http://schemas.microsoft.com/office/drawing/2016/5/13/chartex" xmlns:cx8="http://schemas.microsoft.com/office/drawing/2016/5/14/chartex" xmlns:mc="http://schemas.openxmlformats.org/markup-compatibility/2006" xmlns:aink="http://schemas.microsoft.com/office/drawing/2016/ink" xmlns:am3d="http://schemas.microsoft.com/office/drawing/2017/model3d" xmlns:o="urn:schemas-microsoft-com:office:office" xmlns:r="http://schemas.openxmlformats.org/officeDocument/2006/relationships" xmlns:m="http://schemas.openxmlformats.org/officeDocument/2006/math" xmlns:v="urn:schemas-microsoft-com:vml" xmlns:wp14="http://schemas.microsoft.com/office/word/2010/wordprocessingDrawing" xmlns:wp="http://schemas.openxmlformats.org/drawingml/2006/wordprocessingDrawing" xmlns:w10="urn:schemas-microsoft-com:office:word" xmlns:w="http://schemas.openxmlformats.org/wordprocessingml/2006/main" xmlns:w14="http://schemas.microsoft.com/office/word/2010/wordml" xmlns:w15="http://schemas.microsoft.com/office/word/2012/wordml" xmlns:w16cid="http://schemas.microsoft.com/office/word/2016/wordml/cid" xmlns:w16se="http://schemas.microsoft.com/office/word/2015/wordml/symex" xmlns:wpg="http://schemas.microsoft.com/office/word/2010/wordprocessingGroup" xmlns:wpi="http://schemas.microsoft.com/office/word/2010/wordprocessingInk" xmlns:wne="http://schemas.microsoft.com/office/word/2006/wordml" xmlns:wps="http://schemas.microsoft.com/office/word/2010/wordprocessingShape" mc:Ignorable="w14 w15 w16se w16cid wp14">
   <w:body>
     <w:tbl>
       <w:tblPr>
@@ -1024,7 +1024,7 @@
               <w:rPr>
                 <w:noProof/>
               </w:rPr>
-              <w:t>1.50</w:t>
+              <w:t>3.00</w:t>
             </w:r>
             <w:r>
               <w:fldChar w:fldCharType="end"/>
@@ -1152,7 +1152,13 @@
               <w:rPr>
                 <w:noProof/>
               </w:rPr>
-              <w:t>2.00</w:t>
+              <w:t>4</w:t>
+            </w:r>
+            <w:r>
+              <w:rPr>
+                <w:noProof/>
+              </w:rPr>
+              <w:t>.00</w:t>
             </w:r>
             <w:r>
               <w:fldChar w:fldCharType="end"/>
@@ -1275,7 +1281,25 @@
               <w:rPr>
                 <w:noProof/>
               </w:rPr>
-              <w:t>4.50</w:t>
+              <w:t>10</w:t>
+            </w:r>
+            <w:r>
+              <w:rPr>
+                <w:noProof/>
+              </w:rPr>
+              <w:t>.</w:t>
+            </w:r>
+            <w:r>
+              <w:rPr>
+                <w:noProof/>
+              </w:rPr>
+              <w:t>0</w:t>
+            </w:r>
+            <w:r>
+              <w:rPr>
+                <w:noProof/>
+              </w:rPr>
+              <w:t>0</w:t>
             </w:r>
             <w:r>
               <w:fldChar w:fldCharType="end"/>
@@ -1316,12 +1340,14 @@
             <w:r>
               <w:fldChar w:fldCharType="separate"/>
             </w:r>
+            <w:bookmarkStart w:id="13" w:name="_GoBack"/>
             <w:r>
               <w:rPr>
                 <w:noProof/>
               </w:rPr>
               <w:t>Clean up data with Tableau</w:t>
             </w:r>
+            <w:bookmarkEnd w:id="13"/>
             <w:r>
               <w:fldChar w:fldCharType="end"/>
             </w:r>
@@ -1363,7 +1389,7 @@
                 </w:ffData>
               </w:fldChar>
             </w:r>
-            <w:bookmarkStart w:id="13" w:name="task4"/>
+            <w:bookmarkStart w:id="14" w:name="task4"/>
             <w:r>
               <w:instrText xml:space="preserve"> FORMTEXT </w:instrText>
             </w:r>
@@ -1374,12 +1400,30 @@
               <w:rPr>
                 <w:noProof/>
               </w:rPr>
-              <w:t>2.50</w:t>
+              <w:t>5</w:t>
+            </w:r>
+            <w:r>
+              <w:rPr>
+                <w:noProof/>
+              </w:rPr>
+              <w:t>.</w:t>
+            </w:r>
+            <w:r>
+              <w:rPr>
+                <w:noProof/>
+              </w:rPr>
+              <w:t>0</w:t>
+            </w:r>
+            <w:r>
+              <w:rPr>
+                <w:noProof/>
+              </w:rPr>
+              <w:t>0</w:t>
             </w:r>
             <w:r>
               <w:fldChar w:fldCharType="end"/>
             </w:r>
-            <w:bookmarkEnd w:id="13"/>
+            <w:bookmarkEnd w:id="14"/>
             <w:r>
               <w:t xml:space="preserve"> </w:t>
             </w:r>
@@ -1460,7 +1504,7 @@
                 </w:ffData>
               </w:fldChar>
             </w:r>
-            <w:bookmarkStart w:id="14" w:name="task5"/>
+            <w:bookmarkStart w:id="15" w:name="task5"/>
             <w:r>
               <w:instrText xml:space="preserve"> FORMTEXT </w:instrText>
             </w:r>
@@ -1471,12 +1515,30 @@
               <w:rPr>
                 <w:noProof/>
               </w:rPr>
-              <w:t>4.50</w:t>
+              <w:t>9</w:t>
+            </w:r>
+            <w:r>
+              <w:rPr>
+                <w:noProof/>
+              </w:rPr>
+              <w:t>.</w:t>
+            </w:r>
+            <w:r>
+              <w:rPr>
+                <w:noProof/>
+              </w:rPr>
+              <w:t>0</w:t>
+            </w:r>
+            <w:r>
+              <w:rPr>
+                <w:noProof/>
+              </w:rPr>
+              <w:t>0</w:t>
             </w:r>
             <w:r>
               <w:fldChar w:fldCharType="end"/>
             </w:r>
-            <w:bookmarkEnd w:id="14"/>
+            <w:bookmarkEnd w:id="15"/>
             <w:r>
               <w:t xml:space="preserve"> </w:t>
             </w:r>
@@ -1562,7 +1624,7 @@
                 </w:ffData>
               </w:fldChar>
             </w:r>
-            <w:bookmarkStart w:id="15" w:name="task6"/>
+            <w:bookmarkStart w:id="16" w:name="task6"/>
             <w:r>
               <w:instrText xml:space="preserve"> FORMTEXT </w:instrText>
             </w:r>
@@ -1573,12 +1635,18 @@
               <w:rPr>
                 <w:noProof/>
               </w:rPr>
-              <w:t>12.00</w:t>
+              <w:t>24</w:t>
+            </w:r>
+            <w:r>
+              <w:rPr>
+                <w:noProof/>
+              </w:rPr>
+              <w:t>.00</w:t>
             </w:r>
             <w:r>
               <w:fldChar w:fldCharType="end"/>
             </w:r>
-            <w:bookmarkEnd w:id="15"/>
+            <w:bookmarkEnd w:id="16"/>
             <w:r>
               <w:t xml:space="preserve"> </w:t>
             </w:r>
@@ -1658,7 +1726,7 @@
                 </w:ffData>
               </w:fldChar>
             </w:r>
-            <w:bookmarkStart w:id="16" w:name="task7"/>
+            <w:bookmarkStart w:id="17" w:name="task7"/>
             <w:r>
               <w:instrText xml:space="preserve"> FORMTEXT </w:instrText>
             </w:r>
@@ -1669,12 +1737,18 @@
               <w:rPr>
                 <w:noProof/>
               </w:rPr>
-              <w:t>5.00</w:t>
+              <w:t>10</w:t>
+            </w:r>
+            <w:r>
+              <w:rPr>
+                <w:noProof/>
+              </w:rPr>
+              <w:t>.00</w:t>
             </w:r>
             <w:r>
               <w:fldChar w:fldCharType="end"/>
             </w:r>
-            <w:bookmarkEnd w:id="16"/>
+            <w:bookmarkEnd w:id="17"/>
             <w:r>
               <w:t xml:space="preserve"> </w:t>
             </w:r>
@@ -1754,7 +1828,7 @@
                 </w:ffData>
               </w:fldChar>
             </w:r>
-            <w:bookmarkStart w:id="17" w:name="task8"/>
+            <w:bookmarkStart w:id="18" w:name="task8"/>
             <w:r>
               <w:instrText xml:space="preserve"> FORMTEXT </w:instrText>
             </w:r>
@@ -1765,12 +1839,30 @@
               <w:rPr>
                 <w:noProof/>
               </w:rPr>
-              <w:t>4.50</w:t>
+              <w:t>9</w:t>
+            </w:r>
+            <w:r>
+              <w:rPr>
+                <w:noProof/>
+              </w:rPr>
+              <w:t>.</w:t>
+            </w:r>
+            <w:r>
+              <w:rPr>
+                <w:noProof/>
+              </w:rPr>
+              <w:t>0</w:t>
+            </w:r>
+            <w:r>
+              <w:rPr>
+                <w:noProof/>
+              </w:rPr>
+              <w:t>0</w:t>
             </w:r>
             <w:r>
               <w:fldChar w:fldCharType="end"/>
             </w:r>
-            <w:bookmarkEnd w:id="17"/>
+            <w:bookmarkEnd w:id="18"/>
             <w:r>
               <w:t xml:space="preserve"> </w:t>
             </w:r>
@@ -1851,7 +1943,7 @@
                 </w:ffData>
               </w:fldChar>
             </w:r>
-            <w:bookmarkStart w:id="18" w:name="task9"/>
+            <w:bookmarkStart w:id="19" w:name="task9"/>
             <w:r>
               <w:instrText xml:space="preserve"> FORMTEXT </w:instrText>
             </w:r>
@@ -1862,12 +1954,12 @@
               <w:rPr>
                 <w:noProof/>
               </w:rPr>
-              <w:t>8.0</w:t>
+              <w:t>16.00</w:t>
             </w:r>
             <w:r>
               <w:fldChar w:fldCharType="end"/>
             </w:r>
-            <w:bookmarkEnd w:id="18"/>
+            <w:bookmarkEnd w:id="19"/>
             <w:r>
               <w:t xml:space="preserve"> </w:t>
             </w:r>
@@ -1947,7 +2039,7 @@
                 </w:ffData>
               </w:fldChar>
             </w:r>
-            <w:bookmarkStart w:id="19" w:name="TaskSum"/>
+            <w:bookmarkStart w:id="20" w:name="TaskSum"/>
             <w:r>
               <w:instrText xml:space="preserve"> FORMTEXT </w:instrText>
             </w:r>
@@ -1964,7 +2056,7 @@
               <w:rPr>
                 <w:noProof/>
               </w:rPr>
-              <w:instrText>342</w:instrText>
+              <w:instrText>90</w:instrText>
             </w:r>
             <w:r>
               <w:fldChar w:fldCharType="end"/>
@@ -1976,12 +2068,12 @@
               <w:rPr>
                 <w:noProof/>
               </w:rPr>
-              <w:t>342</w:t>
+              <w:t>90</w:t>
             </w:r>
             <w:r>
               <w:fldChar w:fldCharType="end"/>
             </w:r>
-            <w:bookmarkEnd w:id="19"/>
+            <w:bookmarkEnd w:id="20"/>
             <w:r>
               <w:t xml:space="preserve"> h</w:t>
             </w:r>
@@ -2030,8 +2122,6 @@
           <w:sz w:val="36"/>
         </w:rPr>
       </w:pPr>
-      <w:bookmarkStart w:id="20" w:name="_GoBack"/>
-      <w:bookmarkEnd w:id="20"/>
       <w:r>
         <w:rPr>
           <w:sz w:val="36"/>
@@ -2121,7 +2211,7 @@
 </file>
 
 <file path=word/styles.xml><?xml version="1.0" encoding="utf-8"?>
-<w:styles xmlns:mc="http://schemas.openxmlformats.org/markup-compatibility/2006" xmlns:r="http://schemas.openxmlformats.org/officeDocument/2006/relationships" xmlns:w="http://schemas.openxmlformats.org/wordprocessingml/2006/main" xmlns:w14="http://schemas.microsoft.com/office/word/2010/wordml" xmlns:w15="http://schemas.microsoft.com/office/word/2012/wordml" mc:Ignorable="w14 w15">
+<w:styles xmlns:mc="http://schemas.openxmlformats.org/markup-compatibility/2006" xmlns:r="http://schemas.openxmlformats.org/officeDocument/2006/relationships" xmlns:w="http://schemas.openxmlformats.org/wordprocessingml/2006/main" xmlns:w14="http://schemas.microsoft.com/office/word/2010/wordml" xmlns:w15="http://schemas.microsoft.com/office/word/2012/wordml" xmlns:w16cid="http://schemas.microsoft.com/office/word/2016/wordml/cid" xmlns:w16se="http://schemas.microsoft.com/office/word/2015/wordml/symex" mc:Ignorable="w14 w15 w16se w16cid">
   <w:docDefaults>
     <w:rPrDefault>
       <w:rPr>
@@ -2133,7 +2223,7 @@
     </w:rPrDefault>
     <w:pPrDefault/>
   </w:docDefaults>
-  <w:latentStyles w:defLockedState="0" w:defUIPriority="99" w:defSemiHidden="0" w:defUnhideWhenUsed="0" w:defQFormat="0" w:count="371">
+  <w:latentStyles w:defLockedState="0" w:defUIPriority="99" w:defSemiHidden="0" w:defUnhideWhenUsed="0" w:defQFormat="0" w:count="375">
     <w:lsdException w:name="Normal" w:uiPriority="0" w:qFormat="1"/>
     <w:lsdException w:name="heading 1" w:uiPriority="9" w:qFormat="1"/>
     <w:lsdException w:name="heading 2" w:semiHidden="1" w:uiPriority="9" w:unhideWhenUsed="1" w:qFormat="1"/>
@@ -2239,7 +2329,6 @@
     <w:lsdException w:name="HTML Sample" w:semiHidden="1" w:unhideWhenUsed="1"/>
     <w:lsdException w:name="HTML Typewriter" w:semiHidden="1" w:unhideWhenUsed="1"/>
     <w:lsdException w:name="HTML Variable" w:semiHidden="1" w:unhideWhenUsed="1"/>
-    <w:lsdException w:name="Normal Table" w:semiHidden="1" w:unhideWhenUsed="1"/>
     <w:lsdException w:name="annotation subject" w:semiHidden="1" w:unhideWhenUsed="1"/>
     <w:lsdException w:name="No List" w:semiHidden="1" w:unhideWhenUsed="1"/>
     <w:lsdException w:name="Outline List 1" w:semiHidden="1" w:unhideWhenUsed="1"/>
@@ -2283,10 +2372,8 @@
     <w:lsdException w:name="Table Elegant" w:semiHidden="1" w:unhideWhenUsed="1"/>
     <w:lsdException w:name="Table Professional" w:semiHidden="1" w:unhideWhenUsed="1"/>
     <w:lsdException w:name="Table Subtle 1" w:semiHidden="1" w:unhideWhenUsed="1"/>
-    <w:lsdException w:name="Table Subtle 2" w:semiHidden="1" w:unhideWhenUsed="1"/>
     <w:lsdException w:name="Table Web 1" w:semiHidden="1" w:unhideWhenUsed="1"/>
     <w:lsdException w:name="Table Web 2" w:semiHidden="1" w:unhideWhenUsed="1"/>
-    <w:lsdException w:name="Table Web 3" w:semiHidden="1" w:unhideWhenUsed="1"/>
     <w:lsdException w:name="Balloon Text" w:semiHidden="1" w:unhideWhenUsed="1"/>
     <w:lsdException w:name="Table Grid" w:uiPriority="39"/>
     <w:lsdException w:name="Table Theme" w:semiHidden="1" w:unhideWhenUsed="1"/>
@@ -2505,6 +2592,10 @@
     <w:lsdException w:name="List Table 5 Dark Accent 6" w:uiPriority="50"/>
     <w:lsdException w:name="List Table 6 Colorful Accent 6" w:uiPriority="51"/>
     <w:lsdException w:name="List Table 7 Colorful Accent 6" w:uiPriority="52"/>
+    <w:lsdException w:name="Mention" w:semiHidden="1" w:unhideWhenUsed="1"/>
+    <w:lsdException w:name="Smart Hyperlink" w:semiHidden="1" w:unhideWhenUsed="1"/>
+    <w:lsdException w:name="Hashtag" w:semiHidden="1" w:unhideWhenUsed="1"/>
+    <w:lsdException w:name="Unresolved Mention" w:semiHidden="1" w:unhideWhenUsed="1"/>
   </w:latentStyles>
   <w:style w:type="paragraph" w:default="1" w:styleId="Standard">
     <w:name w:val="Normal"/>
@@ -2833,7 +2924,7 @@
 </file>
 
 <file path=customXml/itemProps1.xml><?xml version="1.0" encoding="utf-8"?>
-<ds:datastoreItem xmlns:ds="http://schemas.openxmlformats.org/officeDocument/2006/customXml" ds:itemID="{E8BDDB3D-82A0-47DB-ACE7-35ED83895158}">
+<ds:datastoreItem xmlns:ds="http://schemas.openxmlformats.org/officeDocument/2006/customXml" ds:itemID="{1B4F3AA5-3A29-4AFF-94B0-322BAC75A573}">
   <ds:schemaRefs>
     <ds:schemaRef ds:uri="http://schemas.openxmlformats.org/officeDocument/2006/bibliography"/>
   </ds:schemaRefs>

</xml_diff>